<commit_message>
Added package versions printing, updated doc
</commit_message>
<xml_diff>
--- a/docs/Results Anomalies.docx
+++ b/docs/Results Anomalies.docx
@@ -49,7 +49,113 @@
         <w:rPr>
           <w:rtl w:val="0"/>
         </w:rPr>
-        <w:t xml:space="preserve">Huge difference was spotted only for the BSTinsert benchmark test. The problem was definitely in algorithm, and after rewriting the program using a recursive implementation of Binary Search Tree instead of loops the result became close to the other languages.</w:t>
+        <w:t xml:space="preserve">Huge difference was spotted only for the </w:t>
+      </w:r>
+      <w:r>
+        <w:rPr>
+          <w:b w:val="1"/>
+          <w:rtl w:val="0"/>
+        </w:rPr>
+        <w:t xml:space="preserve">BSTinsert</w:t>
+      </w:r>
+      <w:r>
+        <w:rPr>
+          <w:rtl w:val="0"/>
+        </w:rPr>
+        <w:t xml:space="preserve"> benchmark test. The problem was in implementation of algorithm, and after rewriting the program using a recursive implementation of Binary Search Tree instead of loops the result became close to the other languages.</w:t>
+      </w:r>
+    </w:p>
+    <w:p>
+      <w:pPr>
+        <w:rPr/>
+      </w:pPr>
+      <w:r>
+        <w:rPr>
+          <w:rtl w:val="0"/>
+        </w:rPr>
+        <w:t xml:space="preserve">On the other side, </w:t>
+      </w:r>
+      <w:r>
+        <w:rPr>
+          <w:b w:val="1"/>
+          <w:rtl w:val="0"/>
+        </w:rPr>
+        <w:t xml:space="preserve">BSTremove</w:t>
+      </w:r>
+      <w:r>
+        <w:rPr>
+          <w:rtl w:val="0"/>
+        </w:rPr>
+        <w:t xml:space="preserve"> was working correctly, and after using the same recursive implementation instead of cyclic the result increased from in average </w:t>
+      </w:r>
+      <w:r>
+        <w:rPr>
+          <w:b w:val="1"/>
+          <w:rtl w:val="0"/>
+        </w:rPr>
+        <w:t xml:space="preserve">4 ms</w:t>
+      </w:r>
+      <w:r>
+        <w:rPr>
+          <w:rtl w:val="0"/>
+        </w:rPr>
+        <w:t xml:space="preserve"> to </w:t>
+      </w:r>
+      <w:r>
+        <w:rPr>
+          <w:b w:val="1"/>
+          <w:rtl w:val="0"/>
+        </w:rPr>
+        <w:t xml:space="preserve">10 ms </w:t>
+      </w:r>
+      <w:r>
+        <w:rPr>
+          <w:rtl w:val="0"/>
+        </w:rPr>
+        <w:t xml:space="preserve">(as expected, less effective)</w:t>
+      </w:r>
+      <w:r>
+        <w:rPr>
+          <w:rtl w:val="0"/>
+        </w:rPr>
+        <w:t xml:space="preserve">.</w:t>
+      </w:r>
+    </w:p>
+    <w:p>
+      <w:pPr>
+        <w:rPr/>
+      </w:pPr>
+      <w:r>
+        <w:rPr>
+          <w:rtl w:val="0"/>
+        </w:rPr>
+        <w:t xml:space="preserve">If we use the reversed version of array after insertion to remove nodes, the execution time drops from in average </w:t>
+      </w:r>
+      <w:r>
+        <w:rPr>
+          <w:b w:val="1"/>
+          <w:rtl w:val="0"/>
+        </w:rPr>
+        <w:t xml:space="preserve">10 ms</w:t>
+      </w:r>
+      <w:r>
+        <w:rPr>
+          <w:rtl w:val="0"/>
+        </w:rPr>
+        <w:t xml:space="preserve"> to </w:t>
+      </w:r>
+      <w:r>
+        <w:rPr>
+          <w:b w:val="1"/>
+          <w:rtl w:val="0"/>
+        </w:rPr>
+        <w:t xml:space="preserve">8 ms</w:t>
+      </w:r>
+      <w:r>
+        <w:rPr>
+          <w:rtl w:val="0"/>
+        </w:rPr>
+        <w:t xml:space="preserve">.</w:t>
       </w:r>
     </w:p>
     <w:p>

</xml_diff>